<commit_message>
Update Documentation and github link.docx
</commit_message>
<xml_diff>
--- a/Documentation and github link.docx
+++ b/Documentation and github link.docx
@@ -128,16 +128,7 @@
           <w:sz w:val="56"/>
           <w:szCs w:val="56"/>
         </w:rPr>
-        <w:t>Complexity</w:t>
-      </w:r>
-      <w:r>
-        <w:rPr>
-          <w:b/>
-          <w:bCs/>
-          <w:sz w:val="56"/>
-          <w:szCs w:val="56"/>
-        </w:rPr>
-        <w:t>: </w:t>
+        <w:t>Complexity: </w:t>
       </w:r>
       <w:proofErr w:type="gramStart"/>
       <w:r>
@@ -474,7 +465,23 @@
           <w:szCs w:val="56"/>
           <w:highlight w:val="black"/>
         </w:rPr>
-        <w:t>https://github.com/X1Wello1X/ALGORITHMS-DAY-1</w:t>
+        <w:t>https://githu</w:t>
+      </w:r>
+      <w:r>
+        <w:rPr>
+          <w:sz w:val="56"/>
+          <w:szCs w:val="56"/>
+          <w:highlight w:val="black"/>
+        </w:rPr>
+        <w:t>b.com/X1Wello1X/ALGORITHMS-DAY</w:t>
+      </w:r>
+      <w:r>
+        <w:rPr>
+          <w:sz w:val="56"/>
+          <w:szCs w:val="56"/>
+          <w:highlight w:val="black"/>
+        </w:rPr>
+        <w:t>-2</w:t>
       </w:r>
       <w:bookmarkStart w:id="0" w:name="_GoBack"/>
       <w:bookmarkEnd w:id="0"/>
@@ -868,6 +875,7 @@
   <w:style w:type="character" w:default="1" w:styleId="DefaultParagraphFont">
     <w:name w:val="Default Paragraph Font"/>
     <w:uiPriority w:val="1"/>
+    <w:semiHidden/>
     <w:unhideWhenUsed/>
   </w:style>
   <w:style w:type="table" w:default="1" w:styleId="TableNormal">
@@ -1124,6 +1132,7 @@
   <w:style w:type="character" w:default="1" w:styleId="DefaultParagraphFont">
     <w:name w:val="Default Paragraph Font"/>
     <w:uiPriority w:val="1"/>
+    <w:semiHidden/>
     <w:unhideWhenUsed/>
   </w:style>
   <w:style w:type="table" w:default="1" w:styleId="TableNormal">

</xml_diff>